<commit_message>
Nop bai ktra tuan 04
</commit_message>
<xml_diff>
--- a/22647811_NguyenQuangHuy_Tuan04/22647811_NguyenQuangHuy_MinhChung.docx
+++ b/22647811_NguyenQuangHuy_Tuan04/22647811_NguyenQuangHuy_MinhChung.docx
@@ -277,17 +277,17 @@
     </w:p>
     <w:p>
       <w:r>
-        <w:t>Tach file css ra thanh 1 component css</w:t>
+        <w:t>Khi nhan nut xoa</w:t>
       </w:r>
     </w:p>
     <w:p>
       <w:r>
         <w:lastRenderedPageBreak/>
         <w:drawing>
-          <wp:inline distT="0" distB="0" distL="0" distR="0" wp14:anchorId="6C359972" wp14:editId="09724099">
-            <wp:extent cx="2322195" cy="8229600"/>
-            <wp:effectExtent l="0" t="0" r="1905" b="0"/>
-            <wp:docPr id="10" name="Picture 10"/>
+          <wp:inline distT="0" distB="0" distL="0" distR="0" wp14:anchorId="10C23D06" wp14:editId="749BC003">
+            <wp:extent cx="5943600" cy="3343275"/>
+            <wp:effectExtent l="0" t="0" r="0" b="9525"/>
+            <wp:docPr id="26" name="Picture 26"/>
             <wp:cNvGraphicFramePr>
               <a:graphicFrameLocks xmlns:a="http://schemas.openxmlformats.org/drawingml/2006/main" noChangeAspect="1"/>
             </wp:cNvGraphicFramePr>
@@ -307,7 +307,7 @@
                   <pic:spPr>
                     <a:xfrm>
                       <a:off x="0" y="0"/>
-                      <a:ext cx="2322195" cy="8229600"/>
+                      <a:ext cx="5943600" cy="3343275"/>
                     </a:xfrm>
                     <a:prstGeom prst="rect">
                       <a:avLst/>
@@ -319,15 +319,22 @@
           </wp:inline>
         </w:drawing>
       </w:r>
+      <w:bookmarkStart w:id="0" w:name="_GoBack"/>
+      <w:bookmarkEnd w:id="0"/>
+    </w:p>
+    <w:p>
+      <w:r>
+        <w:t>Tach file css ra thanh 1 component css</w:t>
+      </w:r>
     </w:p>
     <w:p>
       <w:r>
         <w:lastRenderedPageBreak/>
         <w:drawing>
-          <wp:inline distT="0" distB="0" distL="0" distR="0" wp14:anchorId="34C24089" wp14:editId="4D5F7289">
-            <wp:extent cx="5591955" cy="2372056"/>
-            <wp:effectExtent l="0" t="0" r="8890" b="9525"/>
-            <wp:docPr id="12" name="Picture 12"/>
+          <wp:inline distT="0" distB="0" distL="0" distR="0" wp14:anchorId="6C359972" wp14:editId="09724099">
+            <wp:extent cx="2322195" cy="8229600"/>
+            <wp:effectExtent l="0" t="0" r="1905" b="0"/>
+            <wp:docPr id="10" name="Picture 10"/>
             <wp:cNvGraphicFramePr>
               <a:graphicFrameLocks xmlns:a="http://schemas.openxmlformats.org/drawingml/2006/main" noChangeAspect="1"/>
             </wp:cNvGraphicFramePr>
@@ -347,7 +354,7 @@
                   <pic:spPr>
                     <a:xfrm>
                       <a:off x="0" y="0"/>
-                      <a:ext cx="5591955" cy="2372056"/>
+                      <a:ext cx="2322195" cy="8229600"/>
                     </a:xfrm>
                     <a:prstGeom prst="rect">
                       <a:avLst/>
@@ -362,11 +369,12 @@
     </w:p>
     <w:p>
       <w:r>
+        <w:lastRenderedPageBreak/>
         <w:drawing>
-          <wp:inline distT="0" distB="0" distL="0" distR="0" wp14:anchorId="45945B2C" wp14:editId="0FC15EFD">
-            <wp:extent cx="5943600" cy="3343275"/>
-            <wp:effectExtent l="0" t="0" r="0" b="9525"/>
-            <wp:docPr id="25" name="Picture 25"/>
+          <wp:inline distT="0" distB="0" distL="0" distR="0" wp14:anchorId="34C24089" wp14:editId="4D5F7289">
+            <wp:extent cx="5591955" cy="2372056"/>
+            <wp:effectExtent l="0" t="0" r="8890" b="9525"/>
+            <wp:docPr id="12" name="Picture 12"/>
             <wp:cNvGraphicFramePr>
               <a:graphicFrameLocks xmlns:a="http://schemas.openxmlformats.org/drawingml/2006/main" noChangeAspect="1"/>
             </wp:cNvGraphicFramePr>
@@ -386,6 +394,45 @@
                   <pic:spPr>
                     <a:xfrm>
                       <a:off x="0" y="0"/>
+                      <a:ext cx="5591955" cy="2372056"/>
+                    </a:xfrm>
+                    <a:prstGeom prst="rect">
+                      <a:avLst/>
+                    </a:prstGeom>
+                  </pic:spPr>
+                </pic:pic>
+              </a:graphicData>
+            </a:graphic>
+          </wp:inline>
+        </w:drawing>
+      </w:r>
+    </w:p>
+    <w:p>
+      <w:r>
+        <w:drawing>
+          <wp:inline distT="0" distB="0" distL="0" distR="0" wp14:anchorId="45945B2C" wp14:editId="0FC15EFD">
+            <wp:extent cx="5943600" cy="3343275"/>
+            <wp:effectExtent l="0" t="0" r="0" b="9525"/>
+            <wp:docPr id="25" name="Picture 25"/>
+            <wp:cNvGraphicFramePr>
+              <a:graphicFrameLocks xmlns:a="http://schemas.openxmlformats.org/drawingml/2006/main" noChangeAspect="1"/>
+            </wp:cNvGraphicFramePr>
+            <a:graphic xmlns:a="http://schemas.openxmlformats.org/drawingml/2006/main">
+              <a:graphicData uri="http://schemas.openxmlformats.org/drawingml/2006/picture">
+                <pic:pic xmlns:pic="http://schemas.openxmlformats.org/drawingml/2006/picture">
+                  <pic:nvPicPr>
+                    <pic:cNvPr id="1" name=""/>
+                    <pic:cNvPicPr/>
+                  </pic:nvPicPr>
+                  <pic:blipFill>
+                    <a:blip r:embed="rId12"/>
+                    <a:stretch>
+                      <a:fillRect/>
+                    </a:stretch>
+                  </pic:blipFill>
+                  <pic:spPr>
+                    <a:xfrm>
+                      <a:off x="0" y="0"/>
                       <a:ext cx="5943600" cy="3343275"/>
                     </a:xfrm>
                     <a:prstGeom prst="rect">
@@ -398,8 +445,6 @@
           </wp:inline>
         </w:drawing>
       </w:r>
-      <w:bookmarkStart w:id="0" w:name="_GoBack"/>
-      <w:bookmarkEnd w:id="0"/>
     </w:p>
     <w:sectPr>
       <w:pgSz w:w="12240" w:h="15840"/>

</xml_diff>